<commit_message>
DRS novo e Status report
</commit_message>
<xml_diff>
--- a/Documentação/drs_ger_proj.docx
+++ b/Documentação/drs_ger_proj.docx
@@ -104,7 +104,25 @@
           <w:b/>
           <w:sz w:val="44"/>
         </w:rPr>
-        <w:t>SISTEMA DE COOPERAÇÃO EM GRUPO</w:t>
+        <w:t>SISTEMA DE CO</w:t>
+      </w:r>
+      <w:r>
+        <w:rPr>
+          <w:rFonts w:ascii="Arimo" w:hAnsi="Arimo" w:cs="Arimo"/>
+          <w:b/>
+          <w:sz w:val="44"/>
+        </w:rPr>
+        <w:t>O</w:t>
+      </w:r>
+      <w:bookmarkStart w:id="193" w:name="_GoBack"/>
+      <w:bookmarkEnd w:id="193"/>
+      <w:r>
+        <w:rPr>
+          <w:rFonts w:ascii="Arimo" w:hAnsi="Arimo" w:cs="Arimo"/>
+          <w:b/>
+          <w:sz w:val="44"/>
+        </w:rPr>
+        <w:t>PERAÇÃO EM GRUPO</w:t>
       </w:r>
       <w:r>
         <w:rPr>
@@ -208,8 +226,6 @@
         </w:rPr>
         <w:t>2.0</w:t>
       </w:r>
-      <w:bookmarkStart w:id="193" w:name="_GoBack"/>
-      <w:bookmarkEnd w:id="193"/>
     </w:p>
     <w:p>
       <w:pPr>
@@ -7429,14 +7445,14 @@
           <w:rFonts w:ascii="Arimo" w:hAnsi="Arimo" w:cs="Arimo"/>
         </w:rPr>
       </w:pPr>
-      <w:bookmarkStart w:id="1" w:name="_Toc467473971"/>
-      <w:bookmarkStart w:id="2" w:name="_Toc491350810"/>
-      <w:bookmarkStart w:id="3" w:name="_Toc467495234"/>
-      <w:bookmarkStart w:id="4" w:name="_Toc467473439"/>
-      <w:bookmarkStart w:id="5" w:name="_Toc491352502"/>
-      <w:bookmarkStart w:id="6" w:name="_Toc468086040"/>
+      <w:bookmarkStart w:id="1" w:name="_Toc467473439"/>
+      <w:bookmarkStart w:id="2" w:name="_Toc467495234"/>
+      <w:bookmarkStart w:id="3" w:name="_Toc491350810"/>
+      <w:bookmarkStart w:id="4" w:name="_Toc491352502"/>
+      <w:bookmarkStart w:id="5" w:name="_Toc468086040"/>
+      <w:bookmarkStart w:id="6" w:name="_Toc467494864"/>
       <w:bookmarkStart w:id="7" w:name="_Toc467477710"/>
-      <w:bookmarkStart w:id="8" w:name="_Toc467494864"/>
+      <w:bookmarkStart w:id="8" w:name="_Toc467473971"/>
       <w:r>
         <w:rPr>
           <w:rFonts w:ascii="Arimo" w:hAnsi="Arimo" w:cs="Arimo"/>
@@ -7609,11 +7625,11 @@
           <w:rFonts w:ascii="Arimo" w:hAnsi="Arimo" w:cs="Arimo"/>
         </w:rPr>
       </w:pPr>
-      <w:bookmarkStart w:id="9" w:name="_Toc467473973"/>
-      <w:bookmarkStart w:id="10" w:name="_Toc467494866"/>
-      <w:bookmarkStart w:id="11" w:name="_Toc468086042"/>
-      <w:bookmarkStart w:id="12" w:name="_Toc467477712"/>
-      <w:bookmarkStart w:id="13" w:name="_Toc467473441"/>
+      <w:bookmarkStart w:id="9" w:name="_Toc467473441"/>
+      <w:bookmarkStart w:id="10" w:name="_Toc467473973"/>
+      <w:bookmarkStart w:id="11" w:name="_Toc467477712"/>
+      <w:bookmarkStart w:id="12" w:name="_Toc467494866"/>
+      <w:bookmarkStart w:id="13" w:name="_Toc468086042"/>
       <w:bookmarkStart w:id="14" w:name="_Toc467495236"/>
       <w:bookmarkStart w:id="15" w:name="_Toc491352503"/>
       <w:bookmarkStart w:id="16" w:name="_Toc491350811"/>
@@ -7661,8 +7677,8 @@
         </w:rPr>
       </w:pPr>
       <w:bookmarkStart w:id="17" w:name="_Toc468086043"/>
-      <w:bookmarkStart w:id="18" w:name="_Toc491350812"/>
-      <w:bookmarkStart w:id="19" w:name="_Toc491352504"/>
+      <w:bookmarkStart w:id="18" w:name="_Toc491352504"/>
+      <w:bookmarkStart w:id="19" w:name="_Toc491350812"/>
       <w:r>
         <w:rPr>
           <w:rFonts w:ascii="Arimo" w:hAnsi="Arimo" w:cs="Arimo"/>
@@ -7828,9 +7844,9 @@
           <w:rFonts w:ascii="Arimo" w:hAnsi="Arimo" w:cs="Arimo"/>
         </w:rPr>
       </w:pPr>
-      <w:bookmarkStart w:id="20" w:name="_Toc491352505"/>
-      <w:bookmarkStart w:id="21" w:name="_Toc491350813"/>
-      <w:bookmarkStart w:id="22" w:name="_Toc468086044"/>
+      <w:bookmarkStart w:id="20" w:name="_Toc491350813"/>
+      <w:bookmarkStart w:id="21" w:name="_Toc468086044"/>
+      <w:bookmarkStart w:id="22" w:name="_Toc491352505"/>
       <w:r>
         <w:rPr>
           <w:rFonts w:ascii="Arimo" w:hAnsi="Arimo" w:cs="Arimo"/>
@@ -7937,14 +7953,14 @@
       </w:pPr>
       <w:bookmarkStart w:id="23" w:name="_Hlt467473290"/>
       <w:bookmarkEnd w:id="23"/>
-      <w:bookmarkStart w:id="24" w:name="_Toc467473443"/>
-      <w:bookmarkStart w:id="25" w:name="_Toc468086046"/>
-      <w:bookmarkStart w:id="26" w:name="_Toc467494868"/>
-      <w:bookmarkStart w:id="27" w:name="_Toc467495238"/>
-      <w:bookmarkStart w:id="28" w:name="_Toc467477714"/>
-      <w:bookmarkStart w:id="29" w:name="_Toc467473975"/>
-      <w:bookmarkStart w:id="30" w:name="_Toc491352506"/>
-      <w:bookmarkStart w:id="31" w:name="_Toc491350814"/>
+      <w:bookmarkStart w:id="24" w:name="_Toc467473975"/>
+      <w:bookmarkStart w:id="25" w:name="_Toc467494868"/>
+      <w:bookmarkStart w:id="26" w:name="_Toc467473443"/>
+      <w:bookmarkStart w:id="27" w:name="_Toc467477714"/>
+      <w:bookmarkStart w:id="28" w:name="_Toc468086046"/>
+      <w:bookmarkStart w:id="29" w:name="_Toc467495238"/>
+      <w:bookmarkStart w:id="30" w:name="_Toc491350814"/>
+      <w:bookmarkStart w:id="31" w:name="_Toc491352506"/>
       <w:r>
         <w:rPr>
           <w:rFonts w:ascii="Arimo" w:hAnsi="Arimo" w:cs="Arimo"/>
@@ -7976,12 +7992,12 @@
           <w:szCs w:val="24"/>
         </w:rPr>
       </w:pPr>
-      <w:bookmarkStart w:id="32" w:name="_Toc468086047"/>
-      <w:bookmarkStart w:id="33" w:name="_Toc467495239"/>
+      <w:bookmarkStart w:id="32" w:name="_Toc467473976"/>
+      <w:bookmarkStart w:id="33" w:name="_Toc468086047"/>
       <w:bookmarkStart w:id="34" w:name="_Toc467477715"/>
-      <w:bookmarkStart w:id="35" w:name="_Toc467473976"/>
+      <w:bookmarkStart w:id="35" w:name="_Toc467494869"/>
       <w:bookmarkStart w:id="36" w:name="_Toc467473444"/>
-      <w:bookmarkStart w:id="37" w:name="_Toc467494869"/>
+      <w:bookmarkStart w:id="37" w:name="_Toc467495239"/>
       <w:r>
         <w:rPr>
           <w:rFonts w:ascii="Arimo" w:hAnsi="Arimo" w:cs="Arimo"/>
@@ -8046,11 +8062,11 @@
           <w:szCs w:val="24"/>
         </w:rPr>
       </w:pPr>
-      <w:bookmarkStart w:id="40" w:name="_Toc467495240"/>
-      <w:bookmarkStart w:id="41" w:name="_Toc467473977"/>
-      <w:bookmarkStart w:id="42" w:name="_Toc467494870"/>
-      <w:bookmarkStart w:id="43" w:name="_Toc467477716"/>
-      <w:bookmarkStart w:id="44" w:name="_Toc468086048"/>
+      <w:bookmarkStart w:id="40" w:name="_Toc467494870"/>
+      <w:bookmarkStart w:id="41" w:name="_Toc467495240"/>
+      <w:bookmarkStart w:id="42" w:name="_Toc468086048"/>
+      <w:bookmarkStart w:id="43" w:name="_Toc467473977"/>
+      <w:bookmarkStart w:id="44" w:name="_Toc467477716"/>
       <w:bookmarkStart w:id="45" w:name="_Toc467473445"/>
       <w:r>
         <w:rPr>
@@ -8339,8 +8355,8 @@
           <w:rFonts w:ascii="Arimo" w:hAnsi="Arimo" w:cs="Arimo"/>
         </w:rPr>
       </w:pPr>
-      <w:bookmarkStart w:id="46" w:name="_Toc491352508"/>
-      <w:bookmarkStart w:id="47" w:name="_Toc491350816"/>
+      <w:bookmarkStart w:id="46" w:name="_Toc491350816"/>
+      <w:bookmarkStart w:id="47" w:name="_Toc491352508"/>
       <w:r>
         <w:rPr>
           <w:rFonts w:ascii="Arimo" w:hAnsi="Arimo" w:cs="Arimo"/>
@@ -8375,8 +8391,8 @@
           <w:rFonts w:ascii="Arimo" w:hAnsi="Arimo" w:cs="Arimo"/>
         </w:rPr>
       </w:pPr>
-      <w:bookmarkStart w:id="48" w:name="_Toc491352509"/>
-      <w:bookmarkStart w:id="49" w:name="_Toc491350817"/>
+      <w:bookmarkStart w:id="48" w:name="_Toc491350817"/>
+      <w:bookmarkStart w:id="49" w:name="_Toc491352509"/>
       <w:r>
         <w:rPr>
           <w:rFonts w:ascii="Arimo" w:hAnsi="Arimo" w:cs="Arimo"/>
@@ -8412,10 +8428,10 @@
           <w:rFonts w:ascii="Arimo" w:hAnsi="Arimo" w:cs="Arimo"/>
         </w:rPr>
       </w:pPr>
-      <w:bookmarkStart w:id="50" w:name="_Toc491350818"/>
-      <w:bookmarkStart w:id="51" w:name="_Toc449179292"/>
-      <w:bookmarkStart w:id="52" w:name="_Toc449014387"/>
-      <w:bookmarkStart w:id="53" w:name="_Toc491352510"/>
+      <w:bookmarkStart w:id="50" w:name="_Toc449179292"/>
+      <w:bookmarkStart w:id="51" w:name="_Toc491352510"/>
+      <w:bookmarkStart w:id="52" w:name="_Toc491350818"/>
+      <w:bookmarkStart w:id="53" w:name="_Toc449014387"/>
       <w:r>
         <w:rPr>
           <w:rFonts w:ascii="Arimo" w:hAnsi="Arimo" w:cs="Arimo"/>
@@ -8479,14 +8495,14 @@
         </w:rPr>
       </w:pPr>
       <w:bookmarkStart w:id="56" w:name="_Toc467494874"/>
-      <w:bookmarkStart w:id="57" w:name="_Toc467495244"/>
+      <w:bookmarkStart w:id="57" w:name="_Toc468086052"/>
       <w:bookmarkStart w:id="58" w:name="_Toc491352512"/>
-      <w:bookmarkStart w:id="59" w:name="_Toc467473449"/>
-      <w:bookmarkStart w:id="60" w:name="_Toc491350820"/>
-      <w:bookmarkStart w:id="61" w:name="_Toc468086052"/>
-      <w:bookmarkStart w:id="62" w:name="_Toc467477720"/>
-      <w:bookmarkStart w:id="63" w:name="_Ref471361536"/>
-      <w:bookmarkStart w:id="64" w:name="_Toc467473981"/>
+      <w:bookmarkStart w:id="59" w:name="_Toc491350820"/>
+      <w:bookmarkStart w:id="60" w:name="_Toc467473449"/>
+      <w:bookmarkStart w:id="61" w:name="_Toc467495244"/>
+      <w:bookmarkStart w:id="62" w:name="_Ref471361536"/>
+      <w:bookmarkStart w:id="63" w:name="_Toc467473981"/>
+      <w:bookmarkStart w:id="64" w:name="_Toc467477720"/>
       <w:r>
         <w:rPr>
           <w:rFonts w:ascii="Arimo" w:hAnsi="Arimo" w:cs="Arimo"/>
@@ -18688,18 +18704,18 @@
       </w:pPr>
       <w:bookmarkStart w:id="90" w:name="__RefHeading__457_32019191"/>
       <w:bookmarkEnd w:id="90"/>
-      <w:bookmarkStart w:id="91" w:name="__RefHeading__885_912740205"/>
+      <w:bookmarkStart w:id="91" w:name="__RefHeading__889_912740205"/>
       <w:bookmarkEnd w:id="91"/>
-      <w:bookmarkStart w:id="92" w:name="__RefHeading__410_9127402051"/>
+      <w:bookmarkStart w:id="92" w:name="__RefHeading__885_912740205"/>
       <w:bookmarkEnd w:id="92"/>
-      <w:bookmarkStart w:id="93" w:name="__RefHeading__453_32019191"/>
+      <w:bookmarkStart w:id="93" w:name="__RefHeading__410_9127402051"/>
       <w:bookmarkEnd w:id="93"/>
-      <w:bookmarkStart w:id="94" w:name="__RefHeading___Toc1750245611"/>
+      <w:bookmarkStart w:id="94" w:name="__RefHeading__453_32019191"/>
       <w:bookmarkEnd w:id="94"/>
-      <w:bookmarkStart w:id="95" w:name="__RefHeading__889_912740205"/>
+      <w:bookmarkStart w:id="95" w:name="__RefHeading___Toc1750245611"/>
       <w:bookmarkEnd w:id="95"/>
-      <w:bookmarkStart w:id="96" w:name="_Toc491352532"/>
-      <w:bookmarkStart w:id="97" w:name="_Toc491350822"/>
+      <w:bookmarkStart w:id="96" w:name="_Toc491350822"/>
+      <w:bookmarkStart w:id="97" w:name="_Toc491352532"/>
       <w:r>
         <w:rPr>
           <w:rFonts w:ascii="Arimo" w:hAnsi="Arimo" w:cs="Arimo"/>
@@ -18716,11 +18732,11 @@
           <w:rFonts w:ascii="Arimo" w:hAnsi="Arimo" w:cs="Arimo"/>
         </w:rPr>
       </w:pPr>
-      <w:bookmarkStart w:id="98" w:name="__RefHeading__412_912740205"/>
+      <w:bookmarkStart w:id="98" w:name="__RefHeading__891_912740205"/>
       <w:bookmarkEnd w:id="98"/>
-      <w:bookmarkStart w:id="99" w:name="__RefHeading__891_912740205"/>
+      <w:bookmarkStart w:id="99" w:name="__RefHeading___Toc175024562"/>
       <w:bookmarkEnd w:id="99"/>
-      <w:bookmarkStart w:id="100" w:name="__RefHeading___Toc175024562"/>
+      <w:bookmarkStart w:id="100" w:name="__RefHeading__412_912740205"/>
       <w:bookmarkEnd w:id="100"/>
       <w:bookmarkStart w:id="101" w:name="__RefHeading__459_32019191"/>
       <w:bookmarkEnd w:id="101"/>
@@ -18867,14 +18883,14 @@
           <w:rFonts w:ascii="Arimo" w:hAnsi="Arimo" w:cs="Arimo"/>
         </w:rPr>
       </w:pPr>
-      <w:bookmarkStart w:id="105" w:name="_Toc467474006"/>
-      <w:bookmarkStart w:id="106" w:name="_Toc467494891"/>
-      <w:bookmarkStart w:id="107" w:name="_Toc467495257"/>
-      <w:bookmarkStart w:id="108" w:name="_Toc491352535"/>
-      <w:bookmarkStart w:id="109" w:name="_Toc467473459"/>
-      <w:bookmarkStart w:id="110" w:name="_Toc467477745"/>
-      <w:bookmarkStart w:id="111" w:name="_Toc468086063"/>
-      <w:bookmarkStart w:id="112" w:name="_Toc491350824"/>
+      <w:bookmarkStart w:id="105" w:name="_Toc467477745"/>
+      <w:bookmarkStart w:id="106" w:name="_Toc468086063"/>
+      <w:bookmarkStart w:id="107" w:name="_Toc467494891"/>
+      <w:bookmarkStart w:id="108" w:name="_Toc467495257"/>
+      <w:bookmarkStart w:id="109" w:name="_Toc491352535"/>
+      <w:bookmarkStart w:id="110" w:name="_Toc467473459"/>
+      <w:bookmarkStart w:id="111" w:name="_Toc491350824"/>
+      <w:bookmarkStart w:id="112" w:name="_Toc467474006"/>
       <w:r>
         <w:rPr>
           <w:rFonts w:ascii="Arimo" w:hAnsi="Arimo" w:cs="Arimo"/>
@@ -19046,14 +19062,14 @@
           <w:rFonts w:ascii="Arimo" w:hAnsi="Arimo" w:cs="Arimo"/>
         </w:rPr>
       </w:pPr>
-      <w:bookmarkStart w:id="114" w:name="_Toc491352537"/>
-      <w:bookmarkStart w:id="115" w:name="_Toc467494893"/>
-      <w:bookmarkStart w:id="116" w:name="_Toc467474008"/>
-      <w:bookmarkStart w:id="117" w:name="_Toc491350825"/>
-      <w:bookmarkStart w:id="118" w:name="_Toc468086065"/>
-      <w:bookmarkStart w:id="119" w:name="_Toc467495259"/>
-      <w:bookmarkStart w:id="120" w:name="_Toc467473461"/>
-      <w:bookmarkStart w:id="121" w:name="_Toc467477747"/>
+      <w:bookmarkStart w:id="114" w:name="_Toc491350825"/>
+      <w:bookmarkStart w:id="115" w:name="_Toc468086065"/>
+      <w:bookmarkStart w:id="116" w:name="_Toc467495259"/>
+      <w:bookmarkStart w:id="117" w:name="_Toc467473461"/>
+      <w:bookmarkStart w:id="118" w:name="_Toc467477747"/>
+      <w:bookmarkStart w:id="119" w:name="_Toc467494893"/>
+      <w:bookmarkStart w:id="120" w:name="_Toc467474008"/>
+      <w:bookmarkStart w:id="121" w:name="_Toc491352537"/>
       <w:r>
         <w:rPr>
           <w:rFonts w:ascii="Arimo" w:hAnsi="Arimo" w:cs="Arimo"/>
@@ -19202,14 +19218,14 @@
           <w:rFonts w:ascii="Arimo" w:hAnsi="Arimo" w:cs="Arimo"/>
         </w:rPr>
       </w:pPr>
-      <w:bookmarkStart w:id="123" w:name="_Toc467473463"/>
+      <w:bookmarkStart w:id="123" w:name="_Toc491350826"/>
       <w:bookmarkStart w:id="124" w:name="_Toc467495261"/>
-      <w:bookmarkStart w:id="125" w:name="_Toc467494895"/>
-      <w:bookmarkStart w:id="126" w:name="_Toc468086067"/>
-      <w:bookmarkStart w:id="127" w:name="_Toc491352539"/>
-      <w:bookmarkStart w:id="128" w:name="_Toc467477749"/>
-      <w:bookmarkStart w:id="129" w:name="_Toc467474010"/>
-      <w:bookmarkStart w:id="130" w:name="_Toc491350826"/>
+      <w:bookmarkStart w:id="125" w:name="_Toc467477749"/>
+      <w:bookmarkStart w:id="126" w:name="_Toc467474010"/>
+      <w:bookmarkStart w:id="127" w:name="_Toc467494895"/>
+      <w:bookmarkStart w:id="128" w:name="_Toc468086067"/>
+      <w:bookmarkStart w:id="129" w:name="_Toc491352539"/>
+      <w:bookmarkStart w:id="130" w:name="_Toc467473463"/>
       <w:r>
         <w:rPr>
           <w:rFonts w:ascii="Arimo" w:hAnsi="Arimo" w:cs="Arimo"/>
@@ -19374,13 +19390,13 @@
         </w:rPr>
       </w:pPr>
       <w:bookmarkStart w:id="132" w:name="_Toc467477751"/>
-      <w:bookmarkStart w:id="133" w:name="_Toc491350827"/>
-      <w:bookmarkStart w:id="134" w:name="_Toc491352541"/>
-      <w:bookmarkStart w:id="135" w:name="_Toc467473465"/>
-      <w:bookmarkStart w:id="136" w:name="_Toc468086069"/>
-      <w:bookmarkStart w:id="137" w:name="_Toc467474012"/>
-      <w:bookmarkStart w:id="138" w:name="_Toc467495263"/>
-      <w:bookmarkStart w:id="139" w:name="_Toc467494897"/>
+      <w:bookmarkStart w:id="133" w:name="_Toc467495263"/>
+      <w:bookmarkStart w:id="134" w:name="_Toc468086069"/>
+      <w:bookmarkStart w:id="135" w:name="_Toc467474012"/>
+      <w:bookmarkStart w:id="136" w:name="_Toc467494897"/>
+      <w:bookmarkStart w:id="137" w:name="_Toc491352541"/>
+      <w:bookmarkStart w:id="138" w:name="_Toc467473465"/>
+      <w:bookmarkStart w:id="139" w:name="_Toc491350827"/>
       <w:r>
         <w:rPr>
           <w:rFonts w:ascii="Arimo" w:hAnsi="Arimo" w:cs="Arimo"/>
@@ -19544,14 +19560,14 @@
           <w:rFonts w:ascii="Arimo" w:hAnsi="Arimo" w:cs="Arimo"/>
         </w:rPr>
       </w:pPr>
-      <w:bookmarkStart w:id="141" w:name="_Toc467474014"/>
-      <w:bookmarkStart w:id="142" w:name="_Toc467473467"/>
-      <w:bookmarkStart w:id="143" w:name="_Toc467495265"/>
-      <w:bookmarkStart w:id="144" w:name="_Toc467494899"/>
-      <w:bookmarkStart w:id="145" w:name="_Toc468086071"/>
-      <w:bookmarkStart w:id="146" w:name="_Toc491352543"/>
-      <w:bookmarkStart w:id="147" w:name="_Toc491350828"/>
-      <w:bookmarkStart w:id="148" w:name="_Toc467477753"/>
+      <w:bookmarkStart w:id="141" w:name="_Toc467495265"/>
+      <w:bookmarkStart w:id="142" w:name="_Toc467494899"/>
+      <w:bookmarkStart w:id="143" w:name="_Toc468086071"/>
+      <w:bookmarkStart w:id="144" w:name="_Toc491352543"/>
+      <w:bookmarkStart w:id="145" w:name="_Toc491350828"/>
+      <w:bookmarkStart w:id="146" w:name="_Toc467477753"/>
+      <w:bookmarkStart w:id="147" w:name="_Toc467474014"/>
+      <w:bookmarkStart w:id="148" w:name="_Toc467473467"/>
       <w:r>
         <w:rPr>
           <w:rFonts w:ascii="Arimo" w:hAnsi="Arimo" w:cs="Arimo"/>
@@ -19700,14 +19716,14 @@
           <w:rFonts w:ascii="Arimo" w:hAnsi="Arimo" w:cs="Arimo"/>
         </w:rPr>
       </w:pPr>
-      <w:bookmarkStart w:id="150" w:name="_Toc467477755"/>
-      <w:bookmarkStart w:id="151" w:name="_Toc491352545"/>
-      <w:bookmarkStart w:id="152" w:name="_Toc467494901"/>
-      <w:bookmarkStart w:id="153" w:name="_Toc491350829"/>
-      <w:bookmarkStart w:id="154" w:name="_Toc467473469"/>
-      <w:bookmarkStart w:id="155" w:name="_Toc467495267"/>
-      <w:bookmarkStart w:id="156" w:name="_Toc467474016"/>
-      <w:bookmarkStart w:id="157" w:name="_Toc468086073"/>
+      <w:bookmarkStart w:id="150" w:name="_Toc491350829"/>
+      <w:bookmarkStart w:id="151" w:name="_Toc467473469"/>
+      <w:bookmarkStart w:id="152" w:name="_Toc467477755"/>
+      <w:bookmarkStart w:id="153" w:name="_Toc467495267"/>
+      <w:bookmarkStart w:id="154" w:name="_Toc467474016"/>
+      <w:bookmarkStart w:id="155" w:name="_Toc468086073"/>
+      <w:bookmarkStart w:id="156" w:name="_Toc467494901"/>
+      <w:bookmarkStart w:id="157" w:name="_Toc491352545"/>
       <w:r>
         <w:rPr>
           <w:rFonts w:ascii="Arimo" w:hAnsi="Arimo" w:cs="Arimo"/>
@@ -19731,13 +19747,13 @@
           <w:iCs/>
         </w:rPr>
       </w:pPr>
-      <w:bookmarkStart w:id="158" w:name="_Toc467477713"/>
-      <w:bookmarkStart w:id="159" w:name="_Toc468086045"/>
-      <w:bookmarkStart w:id="160" w:name="_Toc467494867"/>
-      <w:bookmarkStart w:id="161" w:name="_Toc467473442"/>
-      <w:bookmarkStart w:id="162" w:name="_Ref471394537"/>
-      <w:bookmarkStart w:id="163" w:name="_Toc467495237"/>
-      <w:bookmarkStart w:id="164" w:name="_Toc467473974"/>
+      <w:bookmarkStart w:id="158" w:name="_Ref471394537"/>
+      <w:bookmarkStart w:id="159" w:name="_Toc467473974"/>
+      <w:bookmarkStart w:id="160" w:name="_Toc467473442"/>
+      <w:bookmarkStart w:id="161" w:name="_Toc467495237"/>
+      <w:bookmarkStart w:id="162" w:name="_Toc467494867"/>
+      <w:bookmarkStart w:id="163" w:name="_Toc468086045"/>
+      <w:bookmarkStart w:id="164" w:name="_Toc467477713"/>
       <w:r>
         <w:rPr>
           <w:rFonts w:ascii="Arimo" w:hAnsi="Arimo" w:eastAsia="Tinos" w:cs="Arimo"/>
@@ -19762,8 +19778,8 @@
           <w:rFonts w:ascii="Arimo" w:hAnsi="Arimo" w:cs="Arimo"/>
         </w:rPr>
       </w:pPr>
-      <w:bookmarkStart w:id="165" w:name="_Toc491352546"/>
-      <w:bookmarkStart w:id="166" w:name="_Toc482277745"/>
+      <w:bookmarkStart w:id="165" w:name="_Toc482277745"/>
+      <w:bookmarkStart w:id="166" w:name="_Toc491352546"/>
       <w:r>
         <w:rPr>
           <w:rFonts w:ascii="Arimo" w:hAnsi="Arimo" w:cs="Arimo"/>
@@ -20268,9 +20284,9 @@
           <w:rFonts w:ascii="Arimo" w:hAnsi="Arimo" w:cs="Arimo"/>
         </w:rPr>
       </w:pPr>
-      <w:bookmarkStart w:id="169" w:name="_Toc491350830"/>
+      <w:bookmarkStart w:id="169" w:name="_Toc482277739"/>
       <w:bookmarkStart w:id="170" w:name="_Toc491352548"/>
-      <w:bookmarkStart w:id="171" w:name="_Toc482277739"/>
+      <w:bookmarkStart w:id="171" w:name="_Toc491350830"/>
       <w:r>
         <w:rPr>
           <w:rFonts w:ascii="Arimo" w:hAnsi="Arimo" w:cs="Arimo"/>
@@ -20304,8 +20320,8 @@
           <w:rFonts w:ascii="Arimo" w:hAnsi="Arimo" w:cs="Arimo"/>
         </w:rPr>
       </w:pPr>
-      <w:bookmarkStart w:id="172" w:name="_Toc491352549"/>
-      <w:bookmarkStart w:id="173" w:name="_Toc482277740"/>
+      <w:bookmarkStart w:id="172" w:name="_Toc482277740"/>
+      <w:bookmarkStart w:id="173" w:name="_Toc491352549"/>
       <w:r>
         <w:rPr>
           <w:rFonts w:ascii="Arimo" w:hAnsi="Arimo" w:cs="Arimo"/>
@@ -20547,8 +20563,8 @@
           <w:rFonts w:ascii="Arimo" w:hAnsi="Arimo" w:cs="Arimo"/>
         </w:rPr>
       </w:pPr>
-      <w:bookmarkStart w:id="174" w:name="_Toc491350831"/>
-      <w:bookmarkStart w:id="175" w:name="_Toc491352550"/>
+      <w:bookmarkStart w:id="174" w:name="_Toc491352550"/>
+      <w:bookmarkStart w:id="175" w:name="_Toc491350831"/>
       <w:bookmarkStart w:id="176" w:name="_Toc482277741"/>
       <w:r>
         <w:rPr>
@@ -21094,13 +21110,13 @@
           <w:rFonts w:ascii="Arimo" w:hAnsi="Arimo" w:cs="Arimo"/>
         </w:rPr>
       </w:pPr>
-      <w:bookmarkStart w:id="181" w:name="__RefHeading__491_32019191"/>
+      <w:bookmarkStart w:id="181" w:name="__RefHeading__444_912740205"/>
       <w:bookmarkEnd w:id="181"/>
       <w:bookmarkStart w:id="182" w:name="__RefHeading__923_912740205"/>
       <w:bookmarkEnd w:id="182"/>
-      <w:bookmarkStart w:id="183" w:name="__RefHeading__444_912740205"/>
+      <w:bookmarkStart w:id="183" w:name="__RefHeading___Toc175024578"/>
       <w:bookmarkEnd w:id="183"/>
-      <w:bookmarkStart w:id="184" w:name="__RefHeading___Toc175024578"/>
+      <w:bookmarkStart w:id="184" w:name="__RefHeading__491_32019191"/>
       <w:bookmarkEnd w:id="184"/>
       <w:bookmarkStart w:id="185" w:name="_Toc491350832"/>
       <w:bookmarkStart w:id="186" w:name="_Toc491352553"/>
@@ -21215,8 +21231,8 @@
           <w:rFonts w:ascii="Arimo" w:hAnsi="Arimo" w:cs="Arimo"/>
         </w:rPr>
       </w:pPr>
-      <w:bookmarkStart w:id="187" w:name="_Toc491352554"/>
-      <w:bookmarkStart w:id="188" w:name="_Toc491350833"/>
+      <w:bookmarkStart w:id="187" w:name="_Toc491350833"/>
+      <w:bookmarkStart w:id="188" w:name="_Toc491352554"/>
       <w:r>
         <w:rPr>
           <w:rFonts w:ascii="Arimo" w:hAnsi="Arimo" w:cs="Arimo"/>
@@ -21251,8 +21267,8 @@
           <w:rFonts w:ascii="Arimo" w:hAnsi="Arimo" w:cs="Arimo"/>
         </w:rPr>
       </w:pPr>
-      <w:bookmarkStart w:id="189" w:name="_Toc491350834"/>
-      <w:bookmarkStart w:id="190" w:name="_Toc491352555"/>
+      <w:bookmarkStart w:id="189" w:name="_Toc491352555"/>
+      <w:bookmarkStart w:id="190" w:name="_Toc491350834"/>
       <w:r>
         <w:rPr>
           <w:rFonts w:ascii="Arimo" w:hAnsi="Arimo" w:cs="Arimo"/>
@@ -22458,135 +22474,115 @@
 
 <file path=word/numbering.xml><?xml version="1.0" encoding="utf-8"?>
 <w:numbering xmlns:wpc="http://schemas.microsoft.com/office/word/2010/wordprocessingCanvas" xmlns:mc="http://schemas.openxmlformats.org/markup-compatibility/2006" xmlns:o="urn:schemas-microsoft-com:office:office" xmlns:r="http://schemas.openxmlformats.org/officeDocument/2006/relationships" xmlns:m="http://schemas.openxmlformats.org/officeDocument/2006/math" xmlns:v="urn:schemas-microsoft-com:vml" xmlns:wp14="http://schemas.microsoft.com/office/word/2010/wordprocessingDrawing" xmlns:wp="http://schemas.openxmlformats.org/drawingml/2006/wordprocessingDrawing" xmlns:w10="urn:schemas-microsoft-com:office:word" xmlns:w="http://schemas.openxmlformats.org/wordprocessingml/2006/main" xmlns:w14="http://schemas.microsoft.com/office/word/2010/wordml" xmlns:wpg="http://schemas.microsoft.com/office/word/2010/wordprocessingGroup" xmlns:wpi="http://schemas.microsoft.com/office/word/2010/wordprocessingInk" xmlns:wne="http://schemas.microsoft.com/office/word/2006/wordml" xmlns:wps="http://schemas.microsoft.com/office/word/2010/wordprocessingShape" mc:Ignorable="w14 wp14">
-  <w:abstractNum w:abstractNumId="158351717">
-    <w:nsid w:val="09704165"/>
-    <w:multiLevelType w:val="multilevel"/>
-    <w:tmpl w:val="09704165"/>
+  <w:abstractNum w:abstractNumId="1622803908">
+    <w:nsid w:val="60BA05C4"/>
+    <w:multiLevelType w:val="singleLevel"/>
+    <w:tmpl w:val="60BA05C4"/>
     <w:lvl w:ilvl="0" w:tentative="1">
       <w:start w:val="1"/>
       <w:numFmt w:val="bullet"/>
-      <w:lvlText w:val=""/>
+      <w:pStyle w:val="38"/>
+      <w:lvlText w:val=""/>
       <w:lvlJc w:val="left"/>
       <w:pPr>
-        <w:ind w:left="720" w:hanging="360"/>
-      </w:pPr>
-      <w:rPr>
-        <w:rFonts w:hint="default" w:ascii="Symbol" w:hAnsi="Symbol"/>
-      </w:rPr>
-    </w:lvl>
-    <w:lvl w:ilvl="1" w:tentative="1">
-      <w:start w:val="1"/>
-      <w:numFmt w:val="bullet"/>
-      <w:lvlText w:val="o"/>
-      <w:lvlJc w:val="left"/>
-      <w:pPr>
-        <w:ind w:left="1440" w:hanging="360"/>
-      </w:pPr>
-      <w:rPr>
-        <w:rFonts w:hint="default" w:ascii="Cousine" w:hAnsi="Cousine" w:cs="Cousine"/>
-      </w:rPr>
-    </w:lvl>
-    <w:lvl w:ilvl="2" w:tentative="1">
-      <w:start w:val="1"/>
-      <w:numFmt w:val="bullet"/>
-      <w:lvlText w:val=""/>
-      <w:lvlJc w:val="left"/>
-      <w:pPr>
-        <w:ind w:left="2160" w:hanging="360"/>
-      </w:pPr>
-      <w:rPr>
-        <w:rFonts w:hint="default" w:ascii="Wingdings" w:hAnsi="Wingdings"/>
-      </w:rPr>
-    </w:lvl>
-    <w:lvl w:ilvl="3" w:tentative="1">
-      <w:start w:val="1"/>
-      <w:numFmt w:val="bullet"/>
-      <w:lvlText w:val=""/>
-      <w:lvlJc w:val="left"/>
-      <w:pPr>
-        <w:ind w:left="2880" w:hanging="360"/>
-      </w:pPr>
-      <w:rPr>
-        <w:rFonts w:hint="default" w:ascii="Symbol" w:hAnsi="Symbol"/>
-      </w:rPr>
-    </w:lvl>
-    <w:lvl w:ilvl="4" w:tentative="1">
-      <w:start w:val="1"/>
-      <w:numFmt w:val="bullet"/>
-      <w:lvlText w:val="o"/>
-      <w:lvlJc w:val="left"/>
-      <w:pPr>
-        <w:ind w:left="3600" w:hanging="360"/>
-      </w:pPr>
-      <w:rPr>
-        <w:rFonts w:hint="default" w:ascii="Cousine" w:hAnsi="Cousine" w:cs="Cousine"/>
-      </w:rPr>
-    </w:lvl>
-    <w:lvl w:ilvl="5" w:tentative="1">
-      <w:start w:val="1"/>
-      <w:numFmt w:val="bullet"/>
-      <w:lvlText w:val=""/>
-      <w:lvlJc w:val="left"/>
-      <w:pPr>
-        <w:ind w:left="4320" w:hanging="360"/>
-      </w:pPr>
-      <w:rPr>
-        <w:rFonts w:hint="default" w:ascii="Wingdings" w:hAnsi="Wingdings"/>
-      </w:rPr>
-    </w:lvl>
-    <w:lvl w:ilvl="6" w:tentative="1">
-      <w:start w:val="1"/>
-      <w:numFmt w:val="bullet"/>
-      <w:lvlText w:val=""/>
-      <w:lvlJc w:val="left"/>
-      <w:pPr>
-        <w:ind w:left="5040" w:hanging="360"/>
-      </w:pPr>
-      <w:rPr>
-        <w:rFonts w:hint="default" w:ascii="Symbol" w:hAnsi="Symbol"/>
-      </w:rPr>
-    </w:lvl>
-    <w:lvl w:ilvl="7" w:tentative="1">
-      <w:start w:val="1"/>
-      <w:numFmt w:val="bullet"/>
-      <w:lvlText w:val="o"/>
-      <w:lvlJc w:val="left"/>
-      <w:pPr>
-        <w:ind w:left="5760" w:hanging="360"/>
-      </w:pPr>
-      <w:rPr>
-        <w:rFonts w:hint="default" w:ascii="Cousine" w:hAnsi="Cousine" w:cs="Cousine"/>
-      </w:rPr>
-    </w:lvl>
-    <w:lvl w:ilvl="8" w:tentative="1">
-      <w:start w:val="1"/>
-      <w:numFmt w:val="bullet"/>
-      <w:lvlText w:val=""/>
-      <w:lvlJc w:val="left"/>
-      <w:pPr>
-        <w:ind w:left="6480" w:hanging="360"/>
+        <w:tabs>
+          <w:tab w:val="left" w:pos="360"/>
+        </w:tabs>
+        <w:ind w:left="340" w:hanging="340"/>
       </w:pPr>
       <w:rPr>
         <w:rFonts w:hint="default" w:ascii="Wingdings" w:hAnsi="Wingdings"/>
       </w:rPr>
     </w:lvl>
   </w:abstractNum>
-  <w:abstractNum w:abstractNumId="190536667">
-    <w:nsid w:val="0B5B5BDB"/>
+  <w:abstractNum w:abstractNumId="4294967176">
+    <w:nsid w:val="FFFFFF88"/>
+    <w:multiLevelType w:val="singleLevel"/>
+    <w:tmpl w:val="FFFFFF88"/>
+    <w:lvl w:ilvl="0" w:tentative="1">
+      <w:start w:val="1"/>
+      <w:numFmt w:val="decimal"/>
+      <w:pStyle w:val="26"/>
+      <w:lvlText w:val="%1."/>
+      <w:lvlJc w:val="left"/>
+      <w:pPr>
+        <w:tabs>
+          <w:tab w:val="left" w:pos="360"/>
+        </w:tabs>
+        <w:ind w:left="360" w:hanging="360"/>
+      </w:pPr>
+    </w:lvl>
+  </w:abstractNum>
+  <w:abstractNum w:abstractNumId="1503318055">
+    <w:nsid w:val="599AD027"/>
+    <w:multiLevelType w:val="singleLevel"/>
+    <w:tmpl w:val="599AD027"/>
+    <w:lvl w:ilvl="0" w:tentative="1">
+      <w:start w:val="1"/>
+      <w:numFmt w:val="bullet"/>
+      <w:pStyle w:val="24"/>
+      <w:lvlText w:val=""/>
+      <w:lvlJc w:val="left"/>
+      <w:pPr>
+        <w:tabs>
+          <w:tab w:val="left" w:pos="360"/>
+        </w:tabs>
+        <w:ind w:left="360" w:hanging="360"/>
+      </w:pPr>
+      <w:rPr>
+        <w:rFonts w:hint="default" w:ascii="Symbol" w:hAnsi="Symbol"/>
+      </w:rPr>
+    </w:lvl>
+  </w:abstractNum>
+  <w:abstractNum w:abstractNumId="1322194426">
+    <w:nsid w:val="4ECF15FA"/>
     <w:multiLevelType w:val="multilevel"/>
-    <w:tmpl w:val="0B5B5BDB"/>
+    <w:tmpl w:val="4ECF15FA"/>
     <w:lvl w:ilvl="0" w:tentative="1">
       <w:start w:val="1"/>
       <w:numFmt w:val="decimalZero"/>
-      <w:pStyle w:val="8"/>
+      <w:pStyle w:val="6"/>
       <w:suff w:val="space"/>
-      <w:lvlText w:val="[RNF%1]"/>
+      <w:lvlText w:val="[RFS%1]"/>
       <w:lvlJc w:val="left"/>
       <w:pPr>
         <w:ind w:left="720" w:hanging="360"/>
       </w:pPr>
       <w:rPr>
-        <w:rFonts w:hint="default"/>
+        <w:b w:val="0"/>
+        <w:bCs w:val="0"/>
+        <w:i w:val="0"/>
+        <w:iCs w:val="0"/>
+        <w:caps w:val="0"/>
+        <w:smallCaps w:val="0"/>
+        <w:strike w:val="0"/>
+        <w:dstrike w:val="0"/>
+        <w:outline w:val="0"/>
+        <w:shadow w:val="0"/>
+        <w:emboss w:val="0"/>
+        <w:imprint w:val="0"/>
+        <w:vanish w:val="0"/>
+        <w:spacing w:val="0"/>
+        <w:kern w:val="0"/>
+        <w:position w:val="0"/>
+        <w:u w:val="none"/>
+        <w:vertAlign w:val="baseline"/>
+        <w14:glow w14:rad="0">
+          <w14:srgbClr w14:val="000000"/>
+        </w14:glow>
+        <w14:shadow w14:blurRad="0" w14:dist="0" w14:dir="0" w14:sx="0" w14:sy="0" w14:kx="0" w14:ky="0" w14:algn="none">
+          <w14:srgbClr w14:val="000000"/>
+        </w14:shadow>
+        <w14:reflection w14:blurRad="0" w14:stA="0" w14:stPos="0" w14:endA="0" w14:endPos="0" w14:dist="0" w14:dir="0" w14:fadeDir="0" w14:sx="0" w14:sy="0" w14:kx="0" w14:ky="0" w14:algn="none"/>
+        <w14:props3d w14:extrusionH="0" w14:contourW="0" w14:prstMaterial="none"/>
+        <w14:scene3d>
+          <w14:lightRig w14:rig="threePt" w14:dir="t">
+            <w14:rot w14:lat="0" w14:lon="0" w14:rev="0"/>
+          </w14:lightRig>
+        </w14:scene3d>
+        <w14:ligatures w14:val="none"/>
+        <w14:numForm w14:val="default"/>
+        <w14:numSpacing w14:val="default"/>
       </w:rPr>
     </w:lvl>
     <w:lvl w:ilvl="1" w:tentative="1">
@@ -22683,372 +22679,6 @@
       </w:pPr>
       <w:rPr>
         <w:rFonts w:hint="default"/>
-      </w:rPr>
-    </w:lvl>
-  </w:abstractNum>
-  <w:abstractNum w:abstractNumId="167213036">
-    <w:nsid w:val="09F777EC"/>
-    <w:multiLevelType w:val="multilevel"/>
-    <w:tmpl w:val="09F777EC"/>
-    <w:lvl w:ilvl="0" w:tentative="1">
-      <w:start w:val="1"/>
-      <w:numFmt w:val="bullet"/>
-      <w:lvlText w:val=""/>
-      <w:lvlJc w:val="left"/>
-      <w:pPr>
-        <w:ind w:left="720" w:hanging="360"/>
-      </w:pPr>
-      <w:rPr>
-        <w:rFonts w:hint="default" w:ascii="Symbol" w:hAnsi="Symbol"/>
-      </w:rPr>
-    </w:lvl>
-    <w:lvl w:ilvl="1" w:tentative="1">
-      <w:start w:val="1"/>
-      <w:numFmt w:val="bullet"/>
-      <w:lvlText w:val="o"/>
-      <w:lvlJc w:val="left"/>
-      <w:pPr>
-        <w:ind w:left="1440" w:hanging="360"/>
-      </w:pPr>
-      <w:rPr>
-        <w:rFonts w:hint="default" w:ascii="Cousine" w:hAnsi="Cousine" w:cs="Cousine"/>
-      </w:rPr>
-    </w:lvl>
-    <w:lvl w:ilvl="2" w:tentative="1">
-      <w:start w:val="1"/>
-      <w:numFmt w:val="bullet"/>
-      <w:lvlText w:val=""/>
-      <w:lvlJc w:val="left"/>
-      <w:pPr>
-        <w:ind w:left="2160" w:hanging="360"/>
-      </w:pPr>
-      <w:rPr>
-        <w:rFonts w:hint="default" w:ascii="Wingdings" w:hAnsi="Wingdings"/>
-      </w:rPr>
-    </w:lvl>
-    <w:lvl w:ilvl="3" w:tentative="1">
-      <w:start w:val="1"/>
-      <w:numFmt w:val="bullet"/>
-      <w:lvlText w:val=""/>
-      <w:lvlJc w:val="left"/>
-      <w:pPr>
-        <w:ind w:left="2880" w:hanging="360"/>
-      </w:pPr>
-      <w:rPr>
-        <w:rFonts w:hint="default" w:ascii="Symbol" w:hAnsi="Symbol"/>
-      </w:rPr>
-    </w:lvl>
-    <w:lvl w:ilvl="4" w:tentative="1">
-      <w:start w:val="1"/>
-      <w:numFmt w:val="bullet"/>
-      <w:lvlText w:val="o"/>
-      <w:lvlJc w:val="left"/>
-      <w:pPr>
-        <w:ind w:left="3600" w:hanging="360"/>
-      </w:pPr>
-      <w:rPr>
-        <w:rFonts w:hint="default" w:ascii="Cousine" w:hAnsi="Cousine" w:cs="Cousine"/>
-      </w:rPr>
-    </w:lvl>
-    <w:lvl w:ilvl="5" w:tentative="1">
-      <w:start w:val="1"/>
-      <w:numFmt w:val="bullet"/>
-      <w:lvlText w:val=""/>
-      <w:lvlJc w:val="left"/>
-      <w:pPr>
-        <w:ind w:left="4320" w:hanging="360"/>
-      </w:pPr>
-      <w:rPr>
-        <w:rFonts w:hint="default" w:ascii="Wingdings" w:hAnsi="Wingdings"/>
-      </w:rPr>
-    </w:lvl>
-    <w:lvl w:ilvl="6" w:tentative="1">
-      <w:start w:val="1"/>
-      <w:numFmt w:val="bullet"/>
-      <w:lvlText w:val=""/>
-      <w:lvlJc w:val="left"/>
-      <w:pPr>
-        <w:ind w:left="5040" w:hanging="360"/>
-      </w:pPr>
-      <w:rPr>
-        <w:rFonts w:hint="default" w:ascii="Symbol" w:hAnsi="Symbol"/>
-      </w:rPr>
-    </w:lvl>
-    <w:lvl w:ilvl="7" w:tentative="1">
-      <w:start w:val="1"/>
-      <w:numFmt w:val="bullet"/>
-      <w:lvlText w:val="o"/>
-      <w:lvlJc w:val="left"/>
-      <w:pPr>
-        <w:ind w:left="5760" w:hanging="360"/>
-      </w:pPr>
-      <w:rPr>
-        <w:rFonts w:hint="default" w:ascii="Cousine" w:hAnsi="Cousine" w:cs="Cousine"/>
-      </w:rPr>
-    </w:lvl>
-    <w:lvl w:ilvl="8" w:tentative="1">
-      <w:start w:val="1"/>
-      <w:numFmt w:val="bullet"/>
-      <w:lvlText w:val=""/>
-      <w:lvlJc w:val="left"/>
-      <w:pPr>
-        <w:ind w:left="6480" w:hanging="360"/>
-      </w:pPr>
-      <w:rPr>
-        <w:rFonts w:hint="default" w:ascii="Wingdings" w:hAnsi="Wingdings"/>
-      </w:rPr>
-    </w:lvl>
-  </w:abstractNum>
-  <w:abstractNum w:abstractNumId="1713263777">
-    <w:nsid w:val="661E54A1"/>
-    <w:multiLevelType w:val="multilevel"/>
-    <w:tmpl w:val="661E54A1"/>
-    <w:lvl w:ilvl="0" w:tentative="1">
-      <w:start w:val="1"/>
-      <w:numFmt w:val="bullet"/>
-      <w:lvlText w:val=""/>
-      <w:lvlJc w:val="left"/>
-      <w:pPr>
-        <w:tabs>
-          <w:tab w:val="left" w:pos="720"/>
-        </w:tabs>
-        <w:ind w:left="720" w:hanging="360"/>
-      </w:pPr>
-      <w:rPr>
-        <w:rFonts w:hint="default" w:ascii="Symbol" w:hAnsi="Symbol"/>
-      </w:rPr>
-    </w:lvl>
-    <w:lvl w:ilvl="1" w:tentative="1">
-      <w:start w:val="1"/>
-      <w:numFmt w:val="bullet"/>
-      <w:lvlText w:val="o"/>
-      <w:lvlJc w:val="left"/>
-      <w:pPr>
-        <w:tabs>
-          <w:tab w:val="left" w:pos="1440"/>
-        </w:tabs>
-        <w:ind w:left="1440" w:hanging="360"/>
-      </w:pPr>
-      <w:rPr>
-        <w:rFonts w:hint="default" w:ascii="Cousine" w:hAnsi="Cousine"/>
-      </w:rPr>
-    </w:lvl>
-    <w:lvl w:ilvl="2" w:tentative="1">
-      <w:start w:val="1"/>
-      <w:numFmt w:val="bullet"/>
-      <w:lvlText w:val=""/>
-      <w:lvlJc w:val="left"/>
-      <w:pPr>
-        <w:tabs>
-          <w:tab w:val="left" w:pos="2160"/>
-        </w:tabs>
-        <w:ind w:left="2160" w:hanging="360"/>
-      </w:pPr>
-      <w:rPr>
-        <w:rFonts w:hint="default" w:ascii="Wingdings" w:hAnsi="Wingdings"/>
-      </w:rPr>
-    </w:lvl>
-    <w:lvl w:ilvl="3" w:tentative="1">
-      <w:start w:val="1"/>
-      <w:numFmt w:val="bullet"/>
-      <w:lvlText w:val=""/>
-      <w:lvlJc w:val="left"/>
-      <w:pPr>
-        <w:tabs>
-          <w:tab w:val="left" w:pos="2880"/>
-        </w:tabs>
-        <w:ind w:left="2880" w:hanging="360"/>
-      </w:pPr>
-      <w:rPr>
-        <w:rFonts w:hint="default" w:ascii="Symbol" w:hAnsi="Symbol"/>
-      </w:rPr>
-    </w:lvl>
-    <w:lvl w:ilvl="4" w:tentative="1">
-      <w:start w:val="1"/>
-      <w:numFmt w:val="bullet"/>
-      <w:lvlText w:val="o"/>
-      <w:lvlJc w:val="left"/>
-      <w:pPr>
-        <w:tabs>
-          <w:tab w:val="left" w:pos="3600"/>
-        </w:tabs>
-        <w:ind w:left="3600" w:hanging="360"/>
-      </w:pPr>
-      <w:rPr>
-        <w:rFonts w:hint="default" w:ascii="Cousine" w:hAnsi="Cousine"/>
-      </w:rPr>
-    </w:lvl>
-    <w:lvl w:ilvl="5" w:tentative="1">
-      <w:start w:val="1"/>
-      <w:numFmt w:val="bullet"/>
-      <w:lvlText w:val=""/>
-      <w:lvlJc w:val="left"/>
-      <w:pPr>
-        <w:tabs>
-          <w:tab w:val="left" w:pos="4320"/>
-        </w:tabs>
-        <w:ind w:left="4320" w:hanging="360"/>
-      </w:pPr>
-      <w:rPr>
-        <w:rFonts w:hint="default" w:ascii="Wingdings" w:hAnsi="Wingdings"/>
-      </w:rPr>
-    </w:lvl>
-    <w:lvl w:ilvl="6" w:tentative="1">
-      <w:start w:val="1"/>
-      <w:numFmt w:val="bullet"/>
-      <w:lvlText w:val=""/>
-      <w:lvlJc w:val="left"/>
-      <w:pPr>
-        <w:tabs>
-          <w:tab w:val="left" w:pos="5040"/>
-        </w:tabs>
-        <w:ind w:left="5040" w:hanging="360"/>
-      </w:pPr>
-      <w:rPr>
-        <w:rFonts w:hint="default" w:ascii="Symbol" w:hAnsi="Symbol"/>
-      </w:rPr>
-    </w:lvl>
-    <w:lvl w:ilvl="7" w:tentative="1">
-      <w:start w:val="1"/>
-      <w:numFmt w:val="bullet"/>
-      <w:lvlText w:val="o"/>
-      <w:lvlJc w:val="left"/>
-      <w:pPr>
-        <w:tabs>
-          <w:tab w:val="left" w:pos="5760"/>
-        </w:tabs>
-        <w:ind w:left="5760" w:hanging="360"/>
-      </w:pPr>
-      <w:rPr>
-        <w:rFonts w:hint="default" w:ascii="Cousine" w:hAnsi="Cousine"/>
-      </w:rPr>
-    </w:lvl>
-    <w:lvl w:ilvl="8" w:tentative="1">
-      <w:start w:val="1"/>
-      <w:numFmt w:val="bullet"/>
-      <w:lvlText w:val=""/>
-      <w:lvlJc w:val="left"/>
-      <w:pPr>
-        <w:tabs>
-          <w:tab w:val="left" w:pos="6480"/>
-        </w:tabs>
-        <w:ind w:left="6480" w:hanging="360"/>
-      </w:pPr>
-      <w:rPr>
-        <w:rFonts w:hint="default" w:ascii="Wingdings" w:hAnsi="Wingdings"/>
-      </w:rPr>
-    </w:lvl>
-  </w:abstractNum>
-  <w:abstractNum w:abstractNumId="2024624823">
-    <w:nsid w:val="78AD52B7"/>
-    <w:multiLevelType w:val="multilevel"/>
-    <w:tmpl w:val="78AD52B7"/>
-    <w:lvl w:ilvl="0" w:tentative="1">
-      <w:start w:val="1"/>
-      <w:numFmt w:val="bullet"/>
-      <w:lvlText w:val=""/>
-      <w:lvlJc w:val="left"/>
-      <w:pPr>
-        <w:ind w:left="720" w:hanging="360"/>
-      </w:pPr>
-      <w:rPr>
-        <w:rFonts w:hint="default" w:ascii="Symbol" w:hAnsi="Symbol"/>
-      </w:rPr>
-    </w:lvl>
-    <w:lvl w:ilvl="1" w:tentative="1">
-      <w:start w:val="1"/>
-      <w:numFmt w:val="bullet"/>
-      <w:lvlText w:val="o"/>
-      <w:lvlJc w:val="left"/>
-      <w:pPr>
-        <w:ind w:left="1440" w:hanging="360"/>
-      </w:pPr>
-      <w:rPr>
-        <w:rFonts w:hint="default" w:ascii="Cousine" w:hAnsi="Cousine" w:cs="Cousine"/>
-      </w:rPr>
-    </w:lvl>
-    <w:lvl w:ilvl="2" w:tentative="1">
-      <w:start w:val="1"/>
-      <w:numFmt w:val="bullet"/>
-      <w:lvlText w:val=""/>
-      <w:lvlJc w:val="left"/>
-      <w:pPr>
-        <w:ind w:left="2160" w:hanging="360"/>
-      </w:pPr>
-      <w:rPr>
-        <w:rFonts w:hint="default" w:ascii="Wingdings" w:hAnsi="Wingdings"/>
-      </w:rPr>
-    </w:lvl>
-    <w:lvl w:ilvl="3" w:tentative="1">
-      <w:start w:val="1"/>
-      <w:numFmt w:val="bullet"/>
-      <w:lvlText w:val=""/>
-      <w:lvlJc w:val="left"/>
-      <w:pPr>
-        <w:ind w:left="2880" w:hanging="360"/>
-      </w:pPr>
-      <w:rPr>
-        <w:rFonts w:hint="default" w:ascii="Symbol" w:hAnsi="Symbol"/>
-      </w:rPr>
-    </w:lvl>
-    <w:lvl w:ilvl="4" w:tentative="1">
-      <w:start w:val="1"/>
-      <w:numFmt w:val="bullet"/>
-      <w:lvlText w:val="o"/>
-      <w:lvlJc w:val="left"/>
-      <w:pPr>
-        <w:ind w:left="3600" w:hanging="360"/>
-      </w:pPr>
-      <w:rPr>
-        <w:rFonts w:hint="default" w:ascii="Cousine" w:hAnsi="Cousine" w:cs="Cousine"/>
-      </w:rPr>
-    </w:lvl>
-    <w:lvl w:ilvl="5" w:tentative="1">
-      <w:start w:val="1"/>
-      <w:numFmt w:val="bullet"/>
-      <w:lvlText w:val=""/>
-      <w:lvlJc w:val="left"/>
-      <w:pPr>
-        <w:ind w:left="4320" w:hanging="360"/>
-      </w:pPr>
-      <w:rPr>
-        <w:rFonts w:hint="default" w:ascii="Wingdings" w:hAnsi="Wingdings"/>
-      </w:rPr>
-    </w:lvl>
-    <w:lvl w:ilvl="6" w:tentative="1">
-      <w:start w:val="1"/>
-      <w:numFmt w:val="bullet"/>
-      <w:lvlText w:val=""/>
-      <w:lvlJc w:val="left"/>
-      <w:pPr>
-        <w:ind w:left="5040" w:hanging="360"/>
-      </w:pPr>
-      <w:rPr>
-        <w:rFonts w:hint="default" w:ascii="Symbol" w:hAnsi="Symbol"/>
-      </w:rPr>
-    </w:lvl>
-    <w:lvl w:ilvl="7" w:tentative="1">
-      <w:start w:val="1"/>
-      <w:numFmt w:val="bullet"/>
-      <w:lvlText w:val="o"/>
-      <w:lvlJc w:val="left"/>
-      <w:pPr>
-        <w:ind w:left="5760" w:hanging="360"/>
-      </w:pPr>
-      <w:rPr>
-        <w:rFonts w:hint="default" w:ascii="Cousine" w:hAnsi="Cousine" w:cs="Cousine"/>
-      </w:rPr>
-    </w:lvl>
-    <w:lvl w:ilvl="8" w:tentative="1">
-      <w:start w:val="1"/>
-      <w:numFmt w:val="bullet"/>
-      <w:lvlText w:val=""/>
-      <w:lvlJc w:val="left"/>
-      <w:pPr>
-        <w:ind w:left="6480" w:hanging="360"/>
-      </w:pPr>
-      <w:rPr>
-        <w:rFonts w:hint="default" w:ascii="Wingdings" w:hAnsi="Wingdings"/>
       </w:rPr>
     </w:lvl>
   </w:abstractNum>
@@ -23127,42 +22757,118 @@
       <w:lvlJc w:val="left"/>
     </w:lvl>
   </w:abstractNum>
-  <w:abstractNum w:abstractNumId="4294967176">
-    <w:nsid w:val="FFFFFF88"/>
-    <w:multiLevelType w:val="singleLevel"/>
-    <w:tmpl w:val="FFFFFF88"/>
+  <w:abstractNum w:abstractNumId="190536667">
+    <w:nsid w:val="0B5B5BDB"/>
+    <w:multiLevelType w:val="multilevel"/>
+    <w:tmpl w:val="0B5B5BDB"/>
     <w:lvl w:ilvl="0" w:tentative="1">
       <w:start w:val="1"/>
+      <w:numFmt w:val="decimalZero"/>
+      <w:pStyle w:val="8"/>
+      <w:suff w:val="space"/>
+      <w:lvlText w:val="[RNF%1]"/>
+      <w:lvlJc w:val="left"/>
+      <w:pPr>
+        <w:ind w:left="720" w:hanging="360"/>
+      </w:pPr>
+      <w:rPr>
+        <w:rFonts w:hint="default"/>
+      </w:rPr>
+    </w:lvl>
+    <w:lvl w:ilvl="1" w:tentative="1">
+      <w:start w:val="1"/>
+      <w:numFmt w:val="lowerLetter"/>
+      <w:lvlText w:val="%2."/>
+      <w:lvlJc w:val="left"/>
+      <w:pPr>
+        <w:ind w:left="1440" w:hanging="360"/>
+      </w:pPr>
+      <w:rPr>
+        <w:rFonts w:hint="default"/>
+      </w:rPr>
+    </w:lvl>
+    <w:lvl w:ilvl="2" w:tentative="1">
+      <w:start w:val="1"/>
+      <w:numFmt w:val="lowerRoman"/>
+      <w:lvlText w:val="%3."/>
+      <w:lvlJc w:val="right"/>
+      <w:pPr>
+        <w:ind w:left="2160" w:hanging="180"/>
+      </w:pPr>
+      <w:rPr>
+        <w:rFonts w:hint="default"/>
+      </w:rPr>
+    </w:lvl>
+    <w:lvl w:ilvl="3" w:tentative="1">
+      <w:start w:val="1"/>
       <w:numFmt w:val="decimal"/>
-      <w:pStyle w:val="26"/>
-      <w:lvlText w:val="%1."/>
+      <w:lvlText w:val="%4."/>
       <w:lvlJc w:val="left"/>
       <w:pPr>
-        <w:tabs>
-          <w:tab w:val="left" w:pos="360"/>
-        </w:tabs>
-        <w:ind w:left="360" w:hanging="360"/>
-      </w:pPr>
+        <w:ind w:left="2880" w:hanging="360"/>
+      </w:pPr>
+      <w:rPr>
+        <w:rFonts w:hint="default"/>
+      </w:rPr>
     </w:lvl>
-  </w:abstractNum>
-  <w:abstractNum w:abstractNumId="1622803908">
-    <w:nsid w:val="60BA05C4"/>
-    <w:multiLevelType w:val="singleLevel"/>
-    <w:tmpl w:val="60BA05C4"/>
-    <w:lvl w:ilvl="0" w:tentative="1">
+    <w:lvl w:ilvl="4" w:tentative="1">
       <w:start w:val="1"/>
-      <w:numFmt w:val="bullet"/>
-      <w:pStyle w:val="38"/>
-      <w:lvlText w:val=""/>
+      <w:numFmt w:val="lowerLetter"/>
+      <w:lvlText w:val="%5."/>
       <w:lvlJc w:val="left"/>
       <w:pPr>
-        <w:tabs>
-          <w:tab w:val="left" w:pos="360"/>
-        </w:tabs>
-        <w:ind w:left="340" w:hanging="340"/>
+        <w:ind w:left="3600" w:hanging="360"/>
       </w:pPr>
       <w:rPr>
-        <w:rFonts w:hint="default" w:ascii="Wingdings" w:hAnsi="Wingdings"/>
+        <w:rFonts w:hint="default"/>
+      </w:rPr>
+    </w:lvl>
+    <w:lvl w:ilvl="5" w:tentative="1">
+      <w:start w:val="1"/>
+      <w:numFmt w:val="lowerRoman"/>
+      <w:lvlText w:val="%6."/>
+      <w:lvlJc w:val="right"/>
+      <w:pPr>
+        <w:ind w:left="4320" w:hanging="180"/>
+      </w:pPr>
+      <w:rPr>
+        <w:rFonts w:hint="default"/>
+      </w:rPr>
+    </w:lvl>
+    <w:lvl w:ilvl="6" w:tentative="1">
+      <w:start w:val="1"/>
+      <w:numFmt w:val="decimal"/>
+      <w:lvlText w:val="%7."/>
+      <w:lvlJc w:val="left"/>
+      <w:pPr>
+        <w:ind w:left="5040" w:hanging="360"/>
+      </w:pPr>
+      <w:rPr>
+        <w:rFonts w:hint="default"/>
+      </w:rPr>
+    </w:lvl>
+    <w:lvl w:ilvl="7" w:tentative="1">
+      <w:start w:val="1"/>
+      <w:numFmt w:val="lowerLetter"/>
+      <w:lvlText w:val="%8."/>
+      <w:lvlJc w:val="left"/>
+      <w:pPr>
+        <w:ind w:left="5760" w:hanging="360"/>
+      </w:pPr>
+      <w:rPr>
+        <w:rFonts w:hint="default"/>
+      </w:rPr>
+    </w:lvl>
+    <w:lvl w:ilvl="8" w:tentative="1">
+      <w:start w:val="1"/>
+      <w:numFmt w:val="lowerRoman"/>
+      <w:lvlText w:val="%9."/>
+      <w:lvlJc w:val="right"/>
+      <w:pPr>
+        <w:ind w:left="6480" w:hanging="180"/>
+      </w:pPr>
+      <w:rPr>
+        <w:rFonts w:hint="default"/>
       </w:rPr>
     </w:lvl>
   </w:abstractNum>
@@ -23279,172 +22985,482 @@
       </w:rPr>
     </w:lvl>
   </w:abstractNum>
-  <w:abstractNum w:abstractNumId="1503318055">
-    <w:nsid w:val="599AD027"/>
-    <w:multiLevelType w:val="singleLevel"/>
-    <w:tmpl w:val="599AD027"/>
+  <w:abstractNum w:abstractNumId="167213036">
+    <w:nsid w:val="09F777EC"/>
+    <w:multiLevelType w:val="multilevel"/>
+    <w:tmpl w:val="09F777EC"/>
     <w:lvl w:ilvl="0" w:tentative="1">
       <w:start w:val="1"/>
       <w:numFmt w:val="bullet"/>
-      <w:pStyle w:val="24"/>
       <w:lvlText w:val=""/>
       <w:lvlJc w:val="left"/>
       <w:pPr>
-        <w:tabs>
-          <w:tab w:val="left" w:pos="360"/>
-        </w:tabs>
-        <w:ind w:left="360" w:hanging="360"/>
+        <w:ind w:left="720" w:hanging="360"/>
       </w:pPr>
       <w:rPr>
         <w:rFonts w:hint="default" w:ascii="Symbol" w:hAnsi="Symbol"/>
       </w:rPr>
     </w:lvl>
+    <w:lvl w:ilvl="1" w:tentative="1">
+      <w:start w:val="1"/>
+      <w:numFmt w:val="bullet"/>
+      <w:lvlText w:val="o"/>
+      <w:lvlJc w:val="left"/>
+      <w:pPr>
+        <w:ind w:left="1440" w:hanging="360"/>
+      </w:pPr>
+      <w:rPr>
+        <w:rFonts w:hint="default" w:ascii="Cousine" w:hAnsi="Cousine" w:cs="Cousine"/>
+      </w:rPr>
+    </w:lvl>
+    <w:lvl w:ilvl="2" w:tentative="1">
+      <w:start w:val="1"/>
+      <w:numFmt w:val="bullet"/>
+      <w:lvlText w:val=""/>
+      <w:lvlJc w:val="left"/>
+      <w:pPr>
+        <w:ind w:left="2160" w:hanging="360"/>
+      </w:pPr>
+      <w:rPr>
+        <w:rFonts w:hint="default" w:ascii="Wingdings" w:hAnsi="Wingdings"/>
+      </w:rPr>
+    </w:lvl>
+    <w:lvl w:ilvl="3" w:tentative="1">
+      <w:start w:val="1"/>
+      <w:numFmt w:val="bullet"/>
+      <w:lvlText w:val=""/>
+      <w:lvlJc w:val="left"/>
+      <w:pPr>
+        <w:ind w:left="2880" w:hanging="360"/>
+      </w:pPr>
+      <w:rPr>
+        <w:rFonts w:hint="default" w:ascii="Symbol" w:hAnsi="Symbol"/>
+      </w:rPr>
+    </w:lvl>
+    <w:lvl w:ilvl="4" w:tentative="1">
+      <w:start w:val="1"/>
+      <w:numFmt w:val="bullet"/>
+      <w:lvlText w:val="o"/>
+      <w:lvlJc w:val="left"/>
+      <w:pPr>
+        <w:ind w:left="3600" w:hanging="360"/>
+      </w:pPr>
+      <w:rPr>
+        <w:rFonts w:hint="default" w:ascii="Cousine" w:hAnsi="Cousine" w:cs="Cousine"/>
+      </w:rPr>
+    </w:lvl>
+    <w:lvl w:ilvl="5" w:tentative="1">
+      <w:start w:val="1"/>
+      <w:numFmt w:val="bullet"/>
+      <w:lvlText w:val=""/>
+      <w:lvlJc w:val="left"/>
+      <w:pPr>
+        <w:ind w:left="4320" w:hanging="360"/>
+      </w:pPr>
+      <w:rPr>
+        <w:rFonts w:hint="default" w:ascii="Wingdings" w:hAnsi="Wingdings"/>
+      </w:rPr>
+    </w:lvl>
+    <w:lvl w:ilvl="6" w:tentative="1">
+      <w:start w:val="1"/>
+      <w:numFmt w:val="bullet"/>
+      <w:lvlText w:val=""/>
+      <w:lvlJc w:val="left"/>
+      <w:pPr>
+        <w:ind w:left="5040" w:hanging="360"/>
+      </w:pPr>
+      <w:rPr>
+        <w:rFonts w:hint="default" w:ascii="Symbol" w:hAnsi="Symbol"/>
+      </w:rPr>
+    </w:lvl>
+    <w:lvl w:ilvl="7" w:tentative="1">
+      <w:start w:val="1"/>
+      <w:numFmt w:val="bullet"/>
+      <w:lvlText w:val="o"/>
+      <w:lvlJc w:val="left"/>
+      <w:pPr>
+        <w:ind w:left="5760" w:hanging="360"/>
+      </w:pPr>
+      <w:rPr>
+        <w:rFonts w:hint="default" w:ascii="Cousine" w:hAnsi="Cousine" w:cs="Cousine"/>
+      </w:rPr>
+    </w:lvl>
+    <w:lvl w:ilvl="8" w:tentative="1">
+      <w:start w:val="1"/>
+      <w:numFmt w:val="bullet"/>
+      <w:lvlText w:val=""/>
+      <w:lvlJc w:val="left"/>
+      <w:pPr>
+        <w:ind w:left="6480" w:hanging="360"/>
+      </w:pPr>
+      <w:rPr>
+        <w:rFonts w:hint="default" w:ascii="Wingdings" w:hAnsi="Wingdings"/>
+      </w:rPr>
+    </w:lvl>
   </w:abstractNum>
-  <w:abstractNum w:abstractNumId="1322194426">
-    <w:nsid w:val="4ECF15FA"/>
+  <w:abstractNum w:abstractNumId="1713263777">
+    <w:nsid w:val="661E54A1"/>
     <w:multiLevelType w:val="multilevel"/>
-    <w:tmpl w:val="4ECF15FA"/>
+    <w:tmpl w:val="661E54A1"/>
     <w:lvl w:ilvl="0" w:tentative="1">
       <w:start w:val="1"/>
-      <w:numFmt w:val="decimalZero"/>
-      <w:pStyle w:val="6"/>
-      <w:suff w:val="space"/>
-      <w:lvlText w:val="[RFS%1]"/>
+      <w:numFmt w:val="bullet"/>
+      <w:lvlText w:val=""/>
       <w:lvlJc w:val="left"/>
       <w:pPr>
+        <w:tabs>
+          <w:tab w:val="left" w:pos="720"/>
+        </w:tabs>
         <w:ind w:left="720" w:hanging="360"/>
       </w:pPr>
       <w:rPr>
-        <w:b w:val="0"/>
-        <w:bCs w:val="0"/>
-        <w:i w:val="0"/>
-        <w:iCs w:val="0"/>
-        <w:caps w:val="0"/>
-        <w:smallCaps w:val="0"/>
-        <w:strike w:val="0"/>
-        <w:dstrike w:val="0"/>
-        <w:outline w:val="0"/>
-        <w:shadow w:val="0"/>
-        <w:emboss w:val="0"/>
-        <w:imprint w:val="0"/>
-        <w:vanish w:val="0"/>
-        <w:spacing w:val="0"/>
-        <w:kern w:val="0"/>
-        <w:position w:val="0"/>
-        <w:u w:val="none"/>
-        <w:vertAlign w:val="baseline"/>
-        <w14:glow w14:rad="0">
-          <w14:srgbClr w14:val="000000"/>
-        </w14:glow>
-        <w14:shadow w14:blurRad="0" w14:dist="0" w14:dir="0" w14:sx="0" w14:sy="0" w14:kx="0" w14:ky="0" w14:algn="none">
-          <w14:srgbClr w14:val="000000"/>
-        </w14:shadow>
-        <w14:reflection w14:blurRad="0" w14:stA="0" w14:stPos="0" w14:endA="0" w14:endPos="0" w14:dist="0" w14:dir="0" w14:fadeDir="0" w14:sx="0" w14:sy="0" w14:kx="0" w14:ky="0" w14:algn="none"/>
-        <w14:props3d w14:extrusionH="0" w14:contourW="0" w14:prstMaterial="none"/>
-        <w14:scene3d>
-          <w14:lightRig w14:rig="threePt" w14:dir="t">
-            <w14:rot w14:lat="0" w14:lon="0" w14:rev="0"/>
-          </w14:lightRig>
-        </w14:scene3d>
-        <w14:ligatures w14:val="none"/>
-        <w14:numForm w14:val="default"/>
-        <w14:numSpacing w14:val="default"/>
+        <w:rFonts w:hint="default" w:ascii="Symbol" w:hAnsi="Symbol"/>
       </w:rPr>
     </w:lvl>
     <w:lvl w:ilvl="1" w:tentative="1">
       <w:start w:val="1"/>
-      <w:numFmt w:val="lowerLetter"/>
-      <w:lvlText w:val="%2."/>
+      <w:numFmt w:val="bullet"/>
+      <w:lvlText w:val="o"/>
       <w:lvlJc w:val="left"/>
       <w:pPr>
+        <w:tabs>
+          <w:tab w:val="left" w:pos="1440"/>
+        </w:tabs>
         <w:ind w:left="1440" w:hanging="360"/>
       </w:pPr>
       <w:rPr>
-        <w:rFonts w:hint="default"/>
+        <w:rFonts w:hint="default" w:ascii="Cousine" w:hAnsi="Cousine"/>
       </w:rPr>
     </w:lvl>
     <w:lvl w:ilvl="2" w:tentative="1">
       <w:start w:val="1"/>
-      <w:numFmt w:val="lowerRoman"/>
-      <w:lvlText w:val="%3."/>
-      <w:lvlJc w:val="right"/>
-      <w:pPr>
-        <w:ind w:left="2160" w:hanging="180"/>
+      <w:numFmt w:val="bullet"/>
+      <w:lvlText w:val=""/>
+      <w:lvlJc w:val="left"/>
+      <w:pPr>
+        <w:tabs>
+          <w:tab w:val="left" w:pos="2160"/>
+        </w:tabs>
+        <w:ind w:left="2160" w:hanging="360"/>
       </w:pPr>
       <w:rPr>
-        <w:rFonts w:hint="default"/>
+        <w:rFonts w:hint="default" w:ascii="Wingdings" w:hAnsi="Wingdings"/>
       </w:rPr>
     </w:lvl>
     <w:lvl w:ilvl="3" w:tentative="1">
       <w:start w:val="1"/>
-      <w:numFmt w:val="decimal"/>
-      <w:lvlText w:val="%4."/>
+      <w:numFmt w:val="bullet"/>
+      <w:lvlText w:val=""/>
       <w:lvlJc w:val="left"/>
       <w:pPr>
+        <w:tabs>
+          <w:tab w:val="left" w:pos="2880"/>
+        </w:tabs>
         <w:ind w:left="2880" w:hanging="360"/>
       </w:pPr>
       <w:rPr>
-        <w:rFonts w:hint="default"/>
+        <w:rFonts w:hint="default" w:ascii="Symbol" w:hAnsi="Symbol"/>
       </w:rPr>
     </w:lvl>
     <w:lvl w:ilvl="4" w:tentative="1">
       <w:start w:val="1"/>
-      <w:numFmt w:val="lowerLetter"/>
-      <w:lvlText w:val="%5."/>
+      <w:numFmt w:val="bullet"/>
+      <w:lvlText w:val="o"/>
       <w:lvlJc w:val="left"/>
       <w:pPr>
+        <w:tabs>
+          <w:tab w:val="left" w:pos="3600"/>
+        </w:tabs>
         <w:ind w:left="3600" w:hanging="360"/>
       </w:pPr>
       <w:rPr>
-        <w:rFonts w:hint="default"/>
+        <w:rFonts w:hint="default" w:ascii="Cousine" w:hAnsi="Cousine"/>
       </w:rPr>
     </w:lvl>
     <w:lvl w:ilvl="5" w:tentative="1">
       <w:start w:val="1"/>
-      <w:numFmt w:val="lowerRoman"/>
-      <w:lvlText w:val="%6."/>
-      <w:lvlJc w:val="right"/>
-      <w:pPr>
-        <w:ind w:left="4320" w:hanging="180"/>
+      <w:numFmt w:val="bullet"/>
+      <w:lvlText w:val=""/>
+      <w:lvlJc w:val="left"/>
+      <w:pPr>
+        <w:tabs>
+          <w:tab w:val="left" w:pos="4320"/>
+        </w:tabs>
+        <w:ind w:left="4320" w:hanging="360"/>
       </w:pPr>
       <w:rPr>
-        <w:rFonts w:hint="default"/>
+        <w:rFonts w:hint="default" w:ascii="Wingdings" w:hAnsi="Wingdings"/>
       </w:rPr>
     </w:lvl>
     <w:lvl w:ilvl="6" w:tentative="1">
       <w:start w:val="1"/>
-      <w:numFmt w:val="decimal"/>
-      <w:lvlText w:val="%7."/>
+      <w:numFmt w:val="bullet"/>
+      <w:lvlText w:val=""/>
       <w:lvlJc w:val="left"/>
       <w:pPr>
+        <w:tabs>
+          <w:tab w:val="left" w:pos="5040"/>
+        </w:tabs>
         <w:ind w:left="5040" w:hanging="360"/>
       </w:pPr>
       <w:rPr>
-        <w:rFonts w:hint="default"/>
+        <w:rFonts w:hint="default" w:ascii="Symbol" w:hAnsi="Symbol"/>
       </w:rPr>
     </w:lvl>
     <w:lvl w:ilvl="7" w:tentative="1">
       <w:start w:val="1"/>
-      <w:numFmt w:val="lowerLetter"/>
-      <w:lvlText w:val="%8."/>
+      <w:numFmt w:val="bullet"/>
+      <w:lvlText w:val="o"/>
       <w:lvlJc w:val="left"/>
       <w:pPr>
+        <w:tabs>
+          <w:tab w:val="left" w:pos="5760"/>
+        </w:tabs>
         <w:ind w:left="5760" w:hanging="360"/>
       </w:pPr>
       <w:rPr>
-        <w:rFonts w:hint="default"/>
+        <w:rFonts w:hint="default" w:ascii="Cousine" w:hAnsi="Cousine"/>
       </w:rPr>
     </w:lvl>
     <w:lvl w:ilvl="8" w:tentative="1">
       <w:start w:val="1"/>
-      <w:numFmt w:val="lowerRoman"/>
-      <w:lvlText w:val="%9."/>
-      <w:lvlJc w:val="right"/>
-      <w:pPr>
-        <w:ind w:left="6480" w:hanging="180"/>
+      <w:numFmt w:val="bullet"/>
+      <w:lvlText w:val=""/>
+      <w:lvlJc w:val="left"/>
+      <w:pPr>
+        <w:tabs>
+          <w:tab w:val="left" w:pos="6480"/>
+        </w:tabs>
+        <w:ind w:left="6480" w:hanging="360"/>
       </w:pPr>
       <w:rPr>
-        <w:rFonts w:hint="default"/>
+        <w:rFonts w:hint="default" w:ascii="Wingdings" w:hAnsi="Wingdings"/>
+      </w:rPr>
+    </w:lvl>
+  </w:abstractNum>
+  <w:abstractNum w:abstractNumId="158351717">
+    <w:nsid w:val="09704165"/>
+    <w:multiLevelType w:val="multilevel"/>
+    <w:tmpl w:val="09704165"/>
+    <w:lvl w:ilvl="0" w:tentative="1">
+      <w:start w:val="1"/>
+      <w:numFmt w:val="bullet"/>
+      <w:lvlText w:val=""/>
+      <w:lvlJc w:val="left"/>
+      <w:pPr>
+        <w:ind w:left="720" w:hanging="360"/>
+      </w:pPr>
+      <w:rPr>
+        <w:rFonts w:hint="default" w:ascii="Symbol" w:hAnsi="Symbol"/>
+      </w:rPr>
+    </w:lvl>
+    <w:lvl w:ilvl="1" w:tentative="1">
+      <w:start w:val="1"/>
+      <w:numFmt w:val="bullet"/>
+      <w:lvlText w:val="o"/>
+      <w:lvlJc w:val="left"/>
+      <w:pPr>
+        <w:ind w:left="1440" w:hanging="360"/>
+      </w:pPr>
+      <w:rPr>
+        <w:rFonts w:hint="default" w:ascii="Cousine" w:hAnsi="Cousine" w:cs="Cousine"/>
+      </w:rPr>
+    </w:lvl>
+    <w:lvl w:ilvl="2" w:tentative="1">
+      <w:start w:val="1"/>
+      <w:numFmt w:val="bullet"/>
+      <w:lvlText w:val=""/>
+      <w:lvlJc w:val="left"/>
+      <w:pPr>
+        <w:ind w:left="2160" w:hanging="360"/>
+      </w:pPr>
+      <w:rPr>
+        <w:rFonts w:hint="default" w:ascii="Wingdings" w:hAnsi="Wingdings"/>
+      </w:rPr>
+    </w:lvl>
+    <w:lvl w:ilvl="3" w:tentative="1">
+      <w:start w:val="1"/>
+      <w:numFmt w:val="bullet"/>
+      <w:lvlText w:val=""/>
+      <w:lvlJc w:val="left"/>
+      <w:pPr>
+        <w:ind w:left="2880" w:hanging="360"/>
+      </w:pPr>
+      <w:rPr>
+        <w:rFonts w:hint="default" w:ascii="Symbol" w:hAnsi="Symbol"/>
+      </w:rPr>
+    </w:lvl>
+    <w:lvl w:ilvl="4" w:tentative="1">
+      <w:start w:val="1"/>
+      <w:numFmt w:val="bullet"/>
+      <w:lvlText w:val="o"/>
+      <w:lvlJc w:val="left"/>
+      <w:pPr>
+        <w:ind w:left="3600" w:hanging="360"/>
+      </w:pPr>
+      <w:rPr>
+        <w:rFonts w:hint="default" w:ascii="Cousine" w:hAnsi="Cousine" w:cs="Cousine"/>
+      </w:rPr>
+    </w:lvl>
+    <w:lvl w:ilvl="5" w:tentative="1">
+      <w:start w:val="1"/>
+      <w:numFmt w:val="bullet"/>
+      <w:lvlText w:val=""/>
+      <w:lvlJc w:val="left"/>
+      <w:pPr>
+        <w:ind w:left="4320" w:hanging="360"/>
+      </w:pPr>
+      <w:rPr>
+        <w:rFonts w:hint="default" w:ascii="Wingdings" w:hAnsi="Wingdings"/>
+      </w:rPr>
+    </w:lvl>
+    <w:lvl w:ilvl="6" w:tentative="1">
+      <w:start w:val="1"/>
+      <w:numFmt w:val="bullet"/>
+      <w:lvlText w:val=""/>
+      <w:lvlJc w:val="left"/>
+      <w:pPr>
+        <w:ind w:left="5040" w:hanging="360"/>
+      </w:pPr>
+      <w:rPr>
+        <w:rFonts w:hint="default" w:ascii="Symbol" w:hAnsi="Symbol"/>
+      </w:rPr>
+    </w:lvl>
+    <w:lvl w:ilvl="7" w:tentative="1">
+      <w:start w:val="1"/>
+      <w:numFmt w:val="bullet"/>
+      <w:lvlText w:val="o"/>
+      <w:lvlJc w:val="left"/>
+      <w:pPr>
+        <w:ind w:left="5760" w:hanging="360"/>
+      </w:pPr>
+      <w:rPr>
+        <w:rFonts w:hint="default" w:ascii="Cousine" w:hAnsi="Cousine" w:cs="Cousine"/>
+      </w:rPr>
+    </w:lvl>
+    <w:lvl w:ilvl="8" w:tentative="1">
+      <w:start w:val="1"/>
+      <w:numFmt w:val="bullet"/>
+      <w:lvlText w:val=""/>
+      <w:lvlJc w:val="left"/>
+      <w:pPr>
+        <w:ind w:left="6480" w:hanging="360"/>
+      </w:pPr>
+      <w:rPr>
+        <w:rFonts w:hint="default" w:ascii="Wingdings" w:hAnsi="Wingdings"/>
+      </w:rPr>
+    </w:lvl>
+  </w:abstractNum>
+  <w:abstractNum w:abstractNumId="2024624823">
+    <w:nsid w:val="78AD52B7"/>
+    <w:multiLevelType w:val="multilevel"/>
+    <w:tmpl w:val="78AD52B7"/>
+    <w:lvl w:ilvl="0" w:tentative="1">
+      <w:start w:val="1"/>
+      <w:numFmt w:val="bullet"/>
+      <w:lvlText w:val=""/>
+      <w:lvlJc w:val="left"/>
+      <w:pPr>
+        <w:ind w:left="720" w:hanging="360"/>
+      </w:pPr>
+      <w:rPr>
+        <w:rFonts w:hint="default" w:ascii="Symbol" w:hAnsi="Symbol"/>
+      </w:rPr>
+    </w:lvl>
+    <w:lvl w:ilvl="1" w:tentative="1">
+      <w:start w:val="1"/>
+      <w:numFmt w:val="bullet"/>
+      <w:lvlText w:val="o"/>
+      <w:lvlJc w:val="left"/>
+      <w:pPr>
+        <w:ind w:left="1440" w:hanging="360"/>
+      </w:pPr>
+      <w:rPr>
+        <w:rFonts w:hint="default" w:ascii="Cousine" w:hAnsi="Cousine" w:cs="Cousine"/>
+      </w:rPr>
+    </w:lvl>
+    <w:lvl w:ilvl="2" w:tentative="1">
+      <w:start w:val="1"/>
+      <w:numFmt w:val="bullet"/>
+      <w:lvlText w:val=""/>
+      <w:lvlJc w:val="left"/>
+      <w:pPr>
+        <w:ind w:left="2160" w:hanging="360"/>
+      </w:pPr>
+      <w:rPr>
+        <w:rFonts w:hint="default" w:ascii="Wingdings" w:hAnsi="Wingdings"/>
+      </w:rPr>
+    </w:lvl>
+    <w:lvl w:ilvl="3" w:tentative="1">
+      <w:start w:val="1"/>
+      <w:numFmt w:val="bullet"/>
+      <w:lvlText w:val=""/>
+      <w:lvlJc w:val="left"/>
+      <w:pPr>
+        <w:ind w:left="2880" w:hanging="360"/>
+      </w:pPr>
+      <w:rPr>
+        <w:rFonts w:hint="default" w:ascii="Symbol" w:hAnsi="Symbol"/>
+      </w:rPr>
+    </w:lvl>
+    <w:lvl w:ilvl="4" w:tentative="1">
+      <w:start w:val="1"/>
+      <w:numFmt w:val="bullet"/>
+      <w:lvlText w:val="o"/>
+      <w:lvlJc w:val="left"/>
+      <w:pPr>
+        <w:ind w:left="3600" w:hanging="360"/>
+      </w:pPr>
+      <w:rPr>
+        <w:rFonts w:hint="default" w:ascii="Cousine" w:hAnsi="Cousine" w:cs="Cousine"/>
+      </w:rPr>
+    </w:lvl>
+    <w:lvl w:ilvl="5" w:tentative="1">
+      <w:start w:val="1"/>
+      <w:numFmt w:val="bullet"/>
+      <w:lvlText w:val=""/>
+      <w:lvlJc w:val="left"/>
+      <w:pPr>
+        <w:ind w:left="4320" w:hanging="360"/>
+      </w:pPr>
+      <w:rPr>
+        <w:rFonts w:hint="default" w:ascii="Wingdings" w:hAnsi="Wingdings"/>
+      </w:rPr>
+    </w:lvl>
+    <w:lvl w:ilvl="6" w:tentative="1">
+      <w:start w:val="1"/>
+      <w:numFmt w:val="bullet"/>
+      <w:lvlText w:val=""/>
+      <w:lvlJc w:val="left"/>
+      <w:pPr>
+        <w:ind w:left="5040" w:hanging="360"/>
+      </w:pPr>
+      <w:rPr>
+        <w:rFonts w:hint="default" w:ascii="Symbol" w:hAnsi="Symbol"/>
+      </w:rPr>
+    </w:lvl>
+    <w:lvl w:ilvl="7" w:tentative="1">
+      <w:start w:val="1"/>
+      <w:numFmt w:val="bullet"/>
+      <w:lvlText w:val="o"/>
+      <w:lvlJc w:val="left"/>
+      <w:pPr>
+        <w:ind w:left="5760" w:hanging="360"/>
+      </w:pPr>
+      <w:rPr>
+        <w:rFonts w:hint="default" w:ascii="Cousine" w:hAnsi="Cousine" w:cs="Cousine"/>
+      </w:rPr>
+    </w:lvl>
+    <w:lvl w:ilvl="8" w:tentative="1">
+      <w:start w:val="1"/>
+      <w:numFmt w:val="bullet"/>
+      <w:lvlText w:val=""/>
+      <w:lvlJc w:val="left"/>
+      <w:pPr>
+        <w:ind w:left="6480" w:hanging="360"/>
+      </w:pPr>
+      <w:rPr>
+        <w:rFonts w:hint="default" w:ascii="Wingdings" w:hAnsi="Wingdings"/>
       </w:rPr>
     </w:lvl>
   </w:abstractNum>

</xml_diff>